<commit_message>
27 hàm xử lý (còn cả trăm cái nếu làm hết)
</commit_message>
<xml_diff>
--- a/Docs/ThietKeXuLy.docx
+++ b/Docs/ThietKeXuLy.docx
@@ -5915,13 +5915,13 @@
         <w:tblLook w:val="04A0" w:firstRow="1" w:lastRow="0" w:firstColumn="1" w:lastColumn="0" w:noHBand="0" w:noVBand="1"/>
       </w:tblPr>
       <w:tblGrid>
-        <w:gridCol w:w="1120"/>
-        <w:gridCol w:w="2269"/>
-        <w:gridCol w:w="1166"/>
-        <w:gridCol w:w="1156"/>
-        <w:gridCol w:w="1171"/>
-        <w:gridCol w:w="1164"/>
-        <w:gridCol w:w="1121"/>
+        <w:gridCol w:w="763"/>
+        <w:gridCol w:w="2396"/>
+        <w:gridCol w:w="1959"/>
+        <w:gridCol w:w="1182"/>
+        <w:gridCol w:w="1169"/>
+        <w:gridCol w:w="928"/>
+        <w:gridCol w:w="770"/>
       </w:tblGrid>
       <w:tr>
         <w:trPr>
@@ -5929,7 +5929,7 @@
         </w:trPr>
         <w:tc>
           <w:tcPr>
-            <w:tcW w:w="1309" w:type="dxa"/>
+            <w:tcW w:w="887" w:type="dxa"/>
           </w:tcPr>
           <w:p>
             <w:pPr>
@@ -5950,7 +5950,7 @@
         </w:tc>
         <w:tc>
           <w:tcPr>
-            <w:tcW w:w="1309" w:type="dxa"/>
+            <w:tcW w:w="2396" w:type="dxa"/>
           </w:tcPr>
           <w:p>
             <w:pPr>
@@ -5971,7 +5971,7 @@
         </w:tc>
         <w:tc>
           <w:tcPr>
-            <w:tcW w:w="1309" w:type="dxa"/>
+            <w:tcW w:w="1566" w:type="dxa"/>
           </w:tcPr>
           <w:p>
             <w:pPr>
@@ -5992,7 +5992,7 @@
         </w:tc>
         <w:tc>
           <w:tcPr>
-            <w:tcW w:w="1310" w:type="dxa"/>
+            <w:tcW w:w="1211" w:type="dxa"/>
           </w:tcPr>
           <w:p>
             <w:pPr>
@@ -6013,7 +6013,7 @@
         </w:tc>
         <w:tc>
           <w:tcPr>
-            <w:tcW w:w="1310" w:type="dxa"/>
+            <w:tcW w:w="1201" w:type="dxa"/>
           </w:tcPr>
           <w:p>
             <w:pPr>
@@ -6034,7 +6034,7 @@
         </w:tc>
         <w:tc>
           <w:tcPr>
-            <w:tcW w:w="1310" w:type="dxa"/>
+            <w:tcW w:w="1014" w:type="dxa"/>
           </w:tcPr>
           <w:p>
             <w:pPr>
@@ -6055,7 +6055,7 @@
         </w:tc>
         <w:tc>
           <w:tcPr>
-            <w:tcW w:w="1310" w:type="dxa"/>
+            <w:tcW w:w="892" w:type="dxa"/>
           </w:tcPr>
           <w:p>
             <w:pPr>
@@ -6081,7 +6081,7 @@
         </w:trPr>
         <w:tc>
           <w:tcPr>
-            <w:tcW w:w="1309" w:type="dxa"/>
+            <w:tcW w:w="887" w:type="dxa"/>
           </w:tcPr>
           <w:p>
             <w:pPr>
@@ -6094,7 +6094,7 @@
         </w:tc>
         <w:tc>
           <w:tcPr>
-            <w:tcW w:w="1309" w:type="dxa"/>
+            <w:tcW w:w="2396" w:type="dxa"/>
           </w:tcPr>
           <w:p>
             <w:pPr>
@@ -6107,17 +6107,20 @@
         </w:tc>
         <w:tc>
           <w:tcPr>
-            <w:tcW w:w="1309" w:type="dxa"/>
-          </w:tcPr>
-          <w:p>
-            <w:pPr>
-              <w:jc w:val="center"/>
-            </w:pPr>
-          </w:p>
-        </w:tc>
-        <w:tc>
-          <w:tcPr>
-            <w:tcW w:w="1310" w:type="dxa"/>
+            <w:tcW w:w="1566" w:type="dxa"/>
+          </w:tcPr>
+          <w:p>
+            <w:pPr>
+              <w:jc w:val="center"/>
+            </w:pPr>
+            <w:r>
+              <w:t>Không có</w:t>
+            </w:r>
+          </w:p>
+        </w:tc>
+        <w:tc>
+          <w:tcPr>
+            <w:tcW w:w="1211" w:type="dxa"/>
           </w:tcPr>
           <w:p>
             <w:pPr>
@@ -6130,30 +6133,2562 @@
         </w:tc>
         <w:tc>
           <w:tcPr>
-            <w:tcW w:w="1310" w:type="dxa"/>
-          </w:tcPr>
-          <w:p>
-            <w:pPr>
-              <w:jc w:val="center"/>
-            </w:pPr>
-            <w:r>
-              <w:t xml:space="preserve">Truy vấn csdl </w:t>
-            </w:r>
-          </w:p>
-        </w:tc>
-        <w:tc>
-          <w:tcPr>
-            <w:tcW w:w="1310" w:type="dxa"/>
-          </w:tcPr>
-          <w:p>
-            <w:pPr>
-              <w:jc w:val="center"/>
-            </w:pPr>
-          </w:p>
-        </w:tc>
-        <w:tc>
-          <w:tcPr>
-            <w:tcW w:w="1310" w:type="dxa"/>
+            <w:tcW w:w="1201" w:type="dxa"/>
+          </w:tcPr>
+          <w:p>
+            <w:pPr>
+              <w:jc w:val="center"/>
+            </w:pPr>
+            <w:r>
+              <w:t>Truy vấn csdl</w:t>
+            </w:r>
+            <w:r>
+              <w:t>, lấy hết các dòng dữ liệu thuộc bảng Nhân Viên</w:t>
+            </w:r>
+          </w:p>
+        </w:tc>
+        <w:tc>
+          <w:tcPr>
+            <w:tcW w:w="1014" w:type="dxa"/>
+          </w:tcPr>
+          <w:p>
+            <w:pPr>
+              <w:jc w:val="center"/>
+            </w:pPr>
+            <w:r>
+              <w:t>Lấy ra danh sách nhân viên hiện tại</w:t>
+            </w:r>
+          </w:p>
+        </w:tc>
+        <w:tc>
+          <w:tcPr>
+            <w:tcW w:w="892" w:type="dxa"/>
+          </w:tcPr>
+          <w:p>
+            <w:pPr>
+              <w:jc w:val="center"/>
+            </w:pPr>
+          </w:p>
+        </w:tc>
+      </w:tr>
+      <w:tr>
+        <w:trPr>
+          <w:trHeight w:val="390"/>
+        </w:trPr>
+        <w:tc>
+          <w:tcPr>
+            <w:tcW w:w="887" w:type="dxa"/>
+          </w:tcPr>
+          <w:p>
+            <w:pPr>
+              <w:jc w:val="center"/>
+            </w:pPr>
+            <w:r>
+              <w:t>2</w:t>
+            </w:r>
+          </w:p>
+        </w:tc>
+        <w:tc>
+          <w:tcPr>
+            <w:tcW w:w="2396" w:type="dxa"/>
+          </w:tcPr>
+          <w:p>
+            <w:pPr>
+              <w:jc w:val="center"/>
+            </w:pPr>
+            <w:r>
+              <w:t>getDanhSachKhachHang</w:t>
+            </w:r>
+          </w:p>
+        </w:tc>
+        <w:tc>
+          <w:tcPr>
+            <w:tcW w:w="1566" w:type="dxa"/>
+          </w:tcPr>
+          <w:p>
+            <w:pPr>
+              <w:jc w:val="center"/>
+            </w:pPr>
+            <w:r>
+              <w:t>Không có</w:t>
+            </w:r>
+          </w:p>
+        </w:tc>
+        <w:tc>
+          <w:tcPr>
+            <w:tcW w:w="1211" w:type="dxa"/>
+          </w:tcPr>
+          <w:p>
+            <w:pPr>
+              <w:jc w:val="center"/>
+            </w:pPr>
+            <w:r>
+              <w:t>Danh sách khách hàng</w:t>
+            </w:r>
+          </w:p>
+        </w:tc>
+        <w:tc>
+          <w:tcPr>
+            <w:tcW w:w="1201" w:type="dxa"/>
+          </w:tcPr>
+          <w:p>
+            <w:pPr>
+              <w:jc w:val="center"/>
+            </w:pPr>
+            <w:r>
+              <w:t>Truy vấn csdl, lấy hết các dòng dữ liệu thuộc bảng Khách Hàng</w:t>
+            </w:r>
+          </w:p>
+        </w:tc>
+        <w:tc>
+          <w:tcPr>
+            <w:tcW w:w="1014" w:type="dxa"/>
+          </w:tcPr>
+          <w:p>
+            <w:pPr>
+              <w:jc w:val="center"/>
+            </w:pPr>
+            <w:r>
+              <w:t>Lấy ra danh sách khách hàng hiện tại</w:t>
+            </w:r>
+          </w:p>
+        </w:tc>
+        <w:tc>
+          <w:tcPr>
+            <w:tcW w:w="892" w:type="dxa"/>
+          </w:tcPr>
+          <w:p>
+            <w:pPr>
+              <w:jc w:val="center"/>
+            </w:pPr>
+          </w:p>
+        </w:tc>
+      </w:tr>
+      <w:tr>
+        <w:trPr>
+          <w:trHeight w:val="390"/>
+        </w:trPr>
+        <w:tc>
+          <w:tcPr>
+            <w:tcW w:w="887" w:type="dxa"/>
+          </w:tcPr>
+          <w:p>
+            <w:pPr>
+              <w:jc w:val="center"/>
+            </w:pPr>
+            <w:r>
+              <w:t>3</w:t>
+            </w:r>
+          </w:p>
+        </w:tc>
+        <w:tc>
+          <w:tcPr>
+            <w:tcW w:w="2396" w:type="dxa"/>
+          </w:tcPr>
+          <w:p>
+            <w:pPr>
+              <w:jc w:val="center"/>
+            </w:pPr>
+            <w:r>
+              <w:t>getDanhSachPhieuThu</w:t>
+            </w:r>
+          </w:p>
+        </w:tc>
+        <w:tc>
+          <w:tcPr>
+            <w:tcW w:w="1566" w:type="dxa"/>
+          </w:tcPr>
+          <w:p>
+            <w:pPr>
+              <w:jc w:val="center"/>
+            </w:pPr>
+            <w:r>
+              <w:t>Không có</w:t>
+            </w:r>
+          </w:p>
+        </w:tc>
+        <w:tc>
+          <w:tcPr>
+            <w:tcW w:w="1211" w:type="dxa"/>
+          </w:tcPr>
+          <w:p>
+            <w:pPr>
+              <w:jc w:val="center"/>
+            </w:pPr>
+            <w:r>
+              <w:t>Danh sách phiếu thu</w:t>
+            </w:r>
+          </w:p>
+        </w:tc>
+        <w:tc>
+          <w:tcPr>
+            <w:tcW w:w="1201" w:type="dxa"/>
+          </w:tcPr>
+          <w:p>
+            <w:pPr>
+              <w:jc w:val="center"/>
+            </w:pPr>
+            <w:r>
+              <w:t>Truy vấn csdl, lấy hết các dòng dữ liệu thuộc bảng Phiếu thu</w:t>
+            </w:r>
+          </w:p>
+        </w:tc>
+        <w:tc>
+          <w:tcPr>
+            <w:tcW w:w="1014" w:type="dxa"/>
+          </w:tcPr>
+          <w:p>
+            <w:pPr>
+              <w:jc w:val="center"/>
+            </w:pPr>
+            <w:r>
+              <w:t>Lấy ra danh sách phiếu thu</w:t>
+            </w:r>
+          </w:p>
+        </w:tc>
+        <w:tc>
+          <w:tcPr>
+            <w:tcW w:w="892" w:type="dxa"/>
+          </w:tcPr>
+          <w:p>
+            <w:pPr>
+              <w:jc w:val="center"/>
+            </w:pPr>
+          </w:p>
+        </w:tc>
+      </w:tr>
+      <w:tr>
+        <w:trPr>
+          <w:trHeight w:val="390"/>
+        </w:trPr>
+        <w:tc>
+          <w:tcPr>
+            <w:tcW w:w="887" w:type="dxa"/>
+          </w:tcPr>
+          <w:p>
+            <w:pPr>
+              <w:jc w:val="center"/>
+            </w:pPr>
+            <w:r>
+              <w:t>4</w:t>
+            </w:r>
+          </w:p>
+        </w:tc>
+        <w:tc>
+          <w:tcPr>
+            <w:tcW w:w="2396" w:type="dxa"/>
+          </w:tcPr>
+          <w:p>
+            <w:pPr>
+              <w:jc w:val="center"/>
+            </w:pPr>
+            <w:r>
+              <w:t>getDanhSachPhieuChi</w:t>
+            </w:r>
+          </w:p>
+        </w:tc>
+        <w:tc>
+          <w:tcPr>
+            <w:tcW w:w="1566" w:type="dxa"/>
+          </w:tcPr>
+          <w:p>
+            <w:pPr>
+              <w:jc w:val="center"/>
+            </w:pPr>
+            <w:r>
+              <w:t>Không có</w:t>
+            </w:r>
+          </w:p>
+        </w:tc>
+        <w:tc>
+          <w:tcPr>
+            <w:tcW w:w="1211" w:type="dxa"/>
+          </w:tcPr>
+          <w:p>
+            <w:pPr>
+              <w:jc w:val="center"/>
+            </w:pPr>
+            <w:r>
+              <w:t>Danh sách phiếu chi</w:t>
+            </w:r>
+          </w:p>
+        </w:tc>
+        <w:tc>
+          <w:tcPr>
+            <w:tcW w:w="1201" w:type="dxa"/>
+          </w:tcPr>
+          <w:p>
+            <w:pPr>
+              <w:jc w:val="center"/>
+            </w:pPr>
+            <w:r>
+              <w:t>Truy vấn csdl, lấy hết các dòng dữ liệu thuộc bảng Phiếu Chi</w:t>
+            </w:r>
+          </w:p>
+        </w:tc>
+        <w:tc>
+          <w:tcPr>
+            <w:tcW w:w="1014" w:type="dxa"/>
+          </w:tcPr>
+          <w:p>
+            <w:pPr>
+              <w:jc w:val="center"/>
+            </w:pPr>
+            <w:r>
+              <w:t>Lấy ra danh sách phiếu chi</w:t>
+            </w:r>
+          </w:p>
+        </w:tc>
+        <w:tc>
+          <w:tcPr>
+            <w:tcW w:w="892" w:type="dxa"/>
+          </w:tcPr>
+          <w:p>
+            <w:pPr>
+              <w:jc w:val="center"/>
+            </w:pPr>
+          </w:p>
+        </w:tc>
+      </w:tr>
+      <w:tr>
+        <w:trPr>
+          <w:trHeight w:val="390"/>
+        </w:trPr>
+        <w:tc>
+          <w:tcPr>
+            <w:tcW w:w="887" w:type="dxa"/>
+          </w:tcPr>
+          <w:p>
+            <w:pPr>
+              <w:jc w:val="center"/>
+            </w:pPr>
+            <w:r>
+              <w:t>5</w:t>
+            </w:r>
+          </w:p>
+        </w:tc>
+        <w:tc>
+          <w:tcPr>
+            <w:tcW w:w="2396" w:type="dxa"/>
+          </w:tcPr>
+          <w:p>
+            <w:pPr>
+              <w:jc w:val="center"/>
+            </w:pPr>
+            <w:r>
+              <w:t>getDanhSachSanPham</w:t>
+            </w:r>
+          </w:p>
+        </w:tc>
+        <w:tc>
+          <w:tcPr>
+            <w:tcW w:w="1566" w:type="dxa"/>
+          </w:tcPr>
+          <w:p>
+            <w:pPr>
+              <w:jc w:val="center"/>
+            </w:pPr>
+            <w:r>
+              <w:t>Không có</w:t>
+            </w:r>
+          </w:p>
+        </w:tc>
+        <w:tc>
+          <w:tcPr>
+            <w:tcW w:w="1211" w:type="dxa"/>
+          </w:tcPr>
+          <w:p>
+            <w:pPr>
+              <w:jc w:val="center"/>
+            </w:pPr>
+            <w:r>
+              <w:t>Danh sách sản phẩm</w:t>
+            </w:r>
+          </w:p>
+        </w:tc>
+        <w:tc>
+          <w:tcPr>
+            <w:tcW w:w="1201" w:type="dxa"/>
+          </w:tcPr>
+          <w:p>
+            <w:pPr>
+              <w:jc w:val="center"/>
+            </w:pPr>
+            <w:r>
+              <w:t>Truy vấn csdl, lấy hết các dòng dữ liệu thuộc bảng Sản phẩm</w:t>
+            </w:r>
+          </w:p>
+        </w:tc>
+        <w:tc>
+          <w:tcPr>
+            <w:tcW w:w="1014" w:type="dxa"/>
+          </w:tcPr>
+          <w:p>
+            <w:pPr>
+              <w:jc w:val="center"/>
+            </w:pPr>
+            <w:r>
+              <w:t>Lấy ra danh sách sản phẩm</w:t>
+            </w:r>
+          </w:p>
+        </w:tc>
+        <w:tc>
+          <w:tcPr>
+            <w:tcW w:w="892" w:type="dxa"/>
+          </w:tcPr>
+          <w:p>
+            <w:pPr>
+              <w:jc w:val="center"/>
+            </w:pPr>
+          </w:p>
+        </w:tc>
+      </w:tr>
+      <w:tr>
+        <w:trPr>
+          <w:trHeight w:val="390"/>
+        </w:trPr>
+        <w:tc>
+          <w:tcPr>
+            <w:tcW w:w="887" w:type="dxa"/>
+          </w:tcPr>
+          <w:p>
+            <w:pPr>
+              <w:jc w:val="center"/>
+            </w:pPr>
+            <w:r>
+              <w:t>6</w:t>
+            </w:r>
+          </w:p>
+        </w:tc>
+        <w:tc>
+          <w:tcPr>
+            <w:tcW w:w="2396" w:type="dxa"/>
+          </w:tcPr>
+          <w:p>
+            <w:pPr>
+              <w:jc w:val="center"/>
+            </w:pPr>
+            <w:r>
+              <w:t>checkDangNhap</w:t>
+            </w:r>
+          </w:p>
+        </w:tc>
+        <w:tc>
+          <w:tcPr>
+            <w:tcW w:w="1566" w:type="dxa"/>
+          </w:tcPr>
+          <w:p>
+            <w:pPr>
+              <w:jc w:val="center"/>
+            </w:pPr>
+            <w:r>
+              <w:t>String username,</w:t>
+            </w:r>
+          </w:p>
+          <w:p>
+            <w:pPr>
+              <w:jc w:val="center"/>
+            </w:pPr>
+            <w:r>
+              <w:t>String pass</w:t>
+            </w:r>
+          </w:p>
+        </w:tc>
+        <w:tc>
+          <w:tcPr>
+            <w:tcW w:w="1211" w:type="dxa"/>
+          </w:tcPr>
+          <w:p>
+            <w:pPr>
+              <w:jc w:val="center"/>
+            </w:pPr>
+            <w:r>
+              <w:t>True/false</w:t>
+            </w:r>
+          </w:p>
+        </w:tc>
+        <w:tc>
+          <w:tcPr>
+            <w:tcW w:w="1201" w:type="dxa"/>
+          </w:tcPr>
+          <w:p>
+            <w:pPr>
+              <w:jc w:val="center"/>
+            </w:pPr>
+            <w:r>
+              <w:t xml:space="preserve">Tìm username </w:t>
+            </w:r>
+            <w:r>
+              <w:lastRenderedPageBreak/>
+              <w:t>trong danh sách tài khoản, nếu có thì kiểm tra mật khẩu có khớp hay không.</w:t>
+            </w:r>
+          </w:p>
+        </w:tc>
+        <w:tc>
+          <w:tcPr>
+            <w:tcW w:w="1014" w:type="dxa"/>
+          </w:tcPr>
+          <w:p>
+            <w:pPr>
+              <w:jc w:val="center"/>
+            </w:pPr>
+            <w:r>
+              <w:lastRenderedPageBreak/>
+              <w:t xml:space="preserve">Kiểm tra </w:t>
+            </w:r>
+            <w:r>
+              <w:lastRenderedPageBreak/>
+              <w:t>thông tin đăng nhập</w:t>
+            </w:r>
+          </w:p>
+        </w:tc>
+        <w:tc>
+          <w:tcPr>
+            <w:tcW w:w="892" w:type="dxa"/>
+          </w:tcPr>
+          <w:p>
+            <w:pPr>
+              <w:jc w:val="center"/>
+            </w:pPr>
+          </w:p>
+        </w:tc>
+      </w:tr>
+      <w:tr>
+        <w:trPr>
+          <w:trHeight w:val="390"/>
+        </w:trPr>
+        <w:tc>
+          <w:tcPr>
+            <w:tcW w:w="887" w:type="dxa"/>
+          </w:tcPr>
+          <w:p>
+            <w:pPr>
+              <w:jc w:val="center"/>
+            </w:pPr>
+            <w:r>
+              <w:t>7</w:t>
+            </w:r>
+          </w:p>
+        </w:tc>
+        <w:tc>
+          <w:tcPr>
+            <w:tcW w:w="2396" w:type="dxa"/>
+          </w:tcPr>
+          <w:p>
+            <w:pPr>
+              <w:jc w:val="center"/>
+            </w:pPr>
+            <w:r>
+              <w:t>dangKy</w:t>
+            </w:r>
+          </w:p>
+        </w:tc>
+        <w:tc>
+          <w:tcPr>
+            <w:tcW w:w="1566" w:type="dxa"/>
+          </w:tcPr>
+          <w:p>
+            <w:pPr>
+              <w:jc w:val="center"/>
+            </w:pPr>
+            <w:r>
+              <w:t>String username,</w:t>
+            </w:r>
+          </w:p>
+          <w:p>
+            <w:pPr>
+              <w:jc w:val="center"/>
+            </w:pPr>
+            <w:r>
+              <w:t>String pass,</w:t>
+            </w:r>
+          </w:p>
+          <w:p>
+            <w:pPr>
+              <w:jc w:val="center"/>
+            </w:pPr>
+            <w:r>
+              <w:t>String maNhanVien</w:t>
+            </w:r>
+          </w:p>
+        </w:tc>
+        <w:tc>
+          <w:tcPr>
+            <w:tcW w:w="1211" w:type="dxa"/>
+          </w:tcPr>
+          <w:p>
+            <w:pPr>
+              <w:jc w:val="center"/>
+            </w:pPr>
+            <w:r>
+              <w:t>True/false</w:t>
+            </w:r>
+          </w:p>
+        </w:tc>
+        <w:tc>
+          <w:tcPr>
+            <w:tcW w:w="1201" w:type="dxa"/>
+          </w:tcPr>
+          <w:p>
+            <w:pPr>
+              <w:jc w:val="center"/>
+            </w:pPr>
+            <w:r>
+              <w:t>Kiểm tra xem nhân viên có tồn tại hay không, và đã có tài khoản chưa. Nếu chưa có tài khoản thì tạo mới, ngược lại báo lỗi.</w:t>
+            </w:r>
+          </w:p>
+        </w:tc>
+        <w:tc>
+          <w:tcPr>
+            <w:tcW w:w="1014" w:type="dxa"/>
+          </w:tcPr>
+          <w:p>
+            <w:pPr>
+              <w:jc w:val="center"/>
+            </w:pPr>
+            <w:r>
+              <w:t>Thực hiện đăng ký tài khoản mới và báo kết quả</w:t>
+            </w:r>
+          </w:p>
+        </w:tc>
+        <w:tc>
+          <w:tcPr>
+            <w:tcW w:w="892" w:type="dxa"/>
+          </w:tcPr>
+          <w:p>
+            <w:pPr>
+              <w:jc w:val="center"/>
+            </w:pPr>
+          </w:p>
+        </w:tc>
+      </w:tr>
+      <w:tr>
+        <w:trPr>
+          <w:trHeight w:val="390"/>
+        </w:trPr>
+        <w:tc>
+          <w:tcPr>
+            <w:tcW w:w="887" w:type="dxa"/>
+          </w:tcPr>
+          <w:p>
+            <w:pPr>
+              <w:jc w:val="center"/>
+            </w:pPr>
+            <w:r>
+              <w:t>8</w:t>
+            </w:r>
+          </w:p>
+        </w:tc>
+        <w:tc>
+          <w:tcPr>
+            <w:tcW w:w="2396" w:type="dxa"/>
+          </w:tcPr>
+          <w:p>
+            <w:pPr>
+              <w:jc w:val="center"/>
+            </w:pPr>
+            <w:r>
+              <w:t>taoHoaDon</w:t>
+            </w:r>
+          </w:p>
+        </w:tc>
+        <w:tc>
+          <w:tcPr>
+            <w:tcW w:w="1566" w:type="dxa"/>
+          </w:tcPr>
+          <w:p>
+            <w:pPr>
+              <w:jc w:val="center"/>
+            </w:pPr>
+            <w:r>
+              <w:t>ChiTietHoaDon</w:t>
+            </w:r>
+            <w:r>
+              <w:t>[]</w:t>
+            </w:r>
+            <w:r>
+              <w:t xml:space="preserve"> chiTiet</w:t>
+            </w:r>
+          </w:p>
+        </w:tc>
+        <w:tc>
+          <w:tcPr>
+            <w:tcW w:w="1211" w:type="dxa"/>
+          </w:tcPr>
+          <w:p>
+            <w:pPr>
+              <w:jc w:val="center"/>
+            </w:pPr>
+            <w:r>
+              <w:t>True/false</w:t>
+            </w:r>
+          </w:p>
+        </w:tc>
+        <w:tc>
+          <w:tcPr>
+            <w:tcW w:w="1201" w:type="dxa"/>
+          </w:tcPr>
+          <w:p>
+            <w:pPr>
+              <w:jc w:val="center"/>
+            </w:pPr>
+            <w:r>
+              <w:t>Tính tổng tiền của tất cả chi tiết và tự tạo mã hóa đơn mới.</w:t>
+            </w:r>
+          </w:p>
+        </w:tc>
+        <w:tc>
+          <w:tcPr>
+            <w:tcW w:w="1014" w:type="dxa"/>
+          </w:tcPr>
+          <w:p>
+            <w:pPr>
+              <w:jc w:val="center"/>
+            </w:pPr>
+            <w:r>
+              <w:t>Tạo hóa đơn bán hàng</w:t>
+            </w:r>
+          </w:p>
+        </w:tc>
+        <w:tc>
+          <w:tcPr>
+            <w:tcW w:w="892" w:type="dxa"/>
+          </w:tcPr>
+          <w:p>
+            <w:pPr>
+              <w:jc w:val="center"/>
+            </w:pPr>
+          </w:p>
+        </w:tc>
+      </w:tr>
+      <w:tr>
+        <w:trPr>
+          <w:trHeight w:val="390"/>
+        </w:trPr>
+        <w:tc>
+          <w:tcPr>
+            <w:tcW w:w="887" w:type="dxa"/>
+          </w:tcPr>
+          <w:p>
+            <w:pPr>
+              <w:jc w:val="center"/>
+            </w:pPr>
+            <w:r>
+              <w:t>9</w:t>
+            </w:r>
+          </w:p>
+        </w:tc>
+        <w:tc>
+          <w:tcPr>
+            <w:tcW w:w="2396" w:type="dxa"/>
+          </w:tcPr>
+          <w:p>
+            <w:pPr>
+              <w:jc w:val="center"/>
+            </w:pPr>
+            <w:r>
+              <w:t>taoChiTietHoaDon</w:t>
+            </w:r>
+          </w:p>
+        </w:tc>
+        <w:tc>
+          <w:tcPr>
+            <w:tcW w:w="1566" w:type="dxa"/>
+          </w:tcPr>
+          <w:p>
+            <w:pPr>
+              <w:jc w:val="center"/>
+            </w:pPr>
+            <w:r>
+              <w:t>String maSanPham,</w:t>
+            </w:r>
+          </w:p>
+          <w:p>
+            <w:pPr>
+              <w:jc w:val="center"/>
+            </w:pPr>
+            <w:r>
+              <w:t>String maHoaDon,</w:t>
+            </w:r>
+          </w:p>
+          <w:p>
+            <w:pPr>
+              <w:jc w:val="center"/>
+            </w:pPr>
+            <w:r>
+              <w:t>Int soLuong</w:t>
+            </w:r>
+          </w:p>
+        </w:tc>
+        <w:tc>
+          <w:tcPr>
+            <w:tcW w:w="1211" w:type="dxa"/>
+          </w:tcPr>
+          <w:p>
+            <w:pPr>
+              <w:jc w:val="center"/>
+            </w:pPr>
+            <w:r>
+              <w:t>True, false</w:t>
+            </w:r>
+          </w:p>
+        </w:tc>
+        <w:tc>
+          <w:tcPr>
+            <w:tcW w:w="1201" w:type="dxa"/>
+          </w:tcPr>
+          <w:p>
+            <w:pPr>
+              <w:jc w:val="center"/>
+            </w:pPr>
+            <w:r>
+              <w:t>Tạo chi tiết hóa đơn từ dữ liệu, mã hóa đơn được truyền vào sau khi hóa đơn mới được tạo ra.</w:t>
+            </w:r>
+          </w:p>
+        </w:tc>
+        <w:tc>
+          <w:tcPr>
+            <w:tcW w:w="1014" w:type="dxa"/>
+          </w:tcPr>
+          <w:p>
+            <w:pPr>
+              <w:jc w:val="center"/>
+            </w:pPr>
+            <w:r>
+              <w:t>Tạo chi tiết cho hóa đơn</w:t>
+            </w:r>
+          </w:p>
+        </w:tc>
+        <w:tc>
+          <w:tcPr>
+            <w:tcW w:w="892" w:type="dxa"/>
+          </w:tcPr>
+          <w:p>
+            <w:pPr>
+              <w:jc w:val="center"/>
+            </w:pPr>
+          </w:p>
+        </w:tc>
+      </w:tr>
+      <w:tr>
+        <w:trPr>
+          <w:trHeight w:val="390"/>
+        </w:trPr>
+        <w:tc>
+          <w:tcPr>
+            <w:tcW w:w="887" w:type="dxa"/>
+          </w:tcPr>
+          <w:p>
+            <w:pPr>
+              <w:jc w:val="center"/>
+            </w:pPr>
+            <w:r>
+              <w:t>10</w:t>
+            </w:r>
+          </w:p>
+        </w:tc>
+        <w:tc>
+          <w:tcPr>
+            <w:tcW w:w="2396" w:type="dxa"/>
+          </w:tcPr>
+          <w:p>
+            <w:pPr>
+              <w:jc w:val="center"/>
+            </w:pPr>
+            <w:r>
+              <w:t>themSanPham</w:t>
+            </w:r>
+          </w:p>
+        </w:tc>
+        <w:tc>
+          <w:tcPr>
+            <w:tcW w:w="1566" w:type="dxa"/>
+          </w:tcPr>
+          <w:p>
+            <w:pPr>
+              <w:jc w:val="center"/>
+            </w:pPr>
+            <w:r>
+              <w:t>SanPham</w:t>
+            </w:r>
+            <w:r>
+              <w:t>[]</w:t>
+            </w:r>
+            <w:r>
+              <w:t xml:space="preserve"> sp</w:t>
+            </w:r>
+          </w:p>
+        </w:tc>
+        <w:tc>
+          <w:tcPr>
+            <w:tcW w:w="1211" w:type="dxa"/>
+          </w:tcPr>
+          <w:p>
+            <w:pPr>
+              <w:jc w:val="center"/>
+            </w:pPr>
+            <w:r>
+              <w:t>True/false</w:t>
+            </w:r>
+          </w:p>
+        </w:tc>
+        <w:tc>
+          <w:tcPr>
+            <w:tcW w:w="1201" w:type="dxa"/>
+          </w:tcPr>
+          <w:p>
+            <w:pPr>
+              <w:jc w:val="center"/>
+            </w:pPr>
+            <w:r>
+              <w:t>Lấy giá trị của sp để lưu vào csdl</w:t>
+            </w:r>
+          </w:p>
+        </w:tc>
+        <w:tc>
+          <w:tcPr>
+            <w:tcW w:w="1014" w:type="dxa"/>
+          </w:tcPr>
+          <w:p>
+            <w:pPr>
+              <w:jc w:val="center"/>
+            </w:pPr>
+            <w:r>
+              <w:t>Thêm sản phẩm mới và thông báo kết quả</w:t>
+            </w:r>
+          </w:p>
+        </w:tc>
+        <w:tc>
+          <w:tcPr>
+            <w:tcW w:w="892" w:type="dxa"/>
+          </w:tcPr>
+          <w:p>
+            <w:pPr>
+              <w:jc w:val="center"/>
+            </w:pPr>
+          </w:p>
+        </w:tc>
+      </w:tr>
+      <w:tr>
+        <w:trPr>
+          <w:trHeight w:val="390"/>
+        </w:trPr>
+        <w:tc>
+          <w:tcPr>
+            <w:tcW w:w="887" w:type="dxa"/>
+          </w:tcPr>
+          <w:p>
+            <w:pPr>
+              <w:jc w:val="center"/>
+            </w:pPr>
+            <w:r>
+              <w:t>11</w:t>
+            </w:r>
+          </w:p>
+        </w:tc>
+        <w:tc>
+          <w:tcPr>
+            <w:tcW w:w="2396" w:type="dxa"/>
+          </w:tcPr>
+          <w:p>
+            <w:pPr>
+              <w:jc w:val="center"/>
+            </w:pPr>
+            <w:r>
+              <w:t>xoaSanPham</w:t>
+            </w:r>
+          </w:p>
+        </w:tc>
+        <w:tc>
+          <w:tcPr>
+            <w:tcW w:w="1566" w:type="dxa"/>
+          </w:tcPr>
+          <w:p>
+            <w:pPr>
+              <w:jc w:val="center"/>
+            </w:pPr>
+            <w:r>
+              <w:t>String maSp</w:t>
+            </w:r>
+          </w:p>
+        </w:tc>
+        <w:tc>
+          <w:tcPr>
+            <w:tcW w:w="1211" w:type="dxa"/>
+          </w:tcPr>
+          <w:p>
+            <w:pPr>
+              <w:jc w:val="center"/>
+            </w:pPr>
+            <w:r>
+              <w:t>True/false</w:t>
+            </w:r>
+          </w:p>
+        </w:tc>
+        <w:tc>
+          <w:tcPr>
+            <w:tcW w:w="1201" w:type="dxa"/>
+          </w:tcPr>
+          <w:p>
+            <w:pPr>
+              <w:jc w:val="center"/>
+            </w:pPr>
+            <w:r>
+              <w:t xml:space="preserve">Chạy câu lệnh sql để xóa dòng dữ </w:t>
+            </w:r>
+            <w:r>
+              <w:lastRenderedPageBreak/>
+              <w:t>liệu có mã tương ứng trong bảng Sản Phẩm</w:t>
+            </w:r>
+          </w:p>
+        </w:tc>
+        <w:tc>
+          <w:tcPr>
+            <w:tcW w:w="1014" w:type="dxa"/>
+          </w:tcPr>
+          <w:p>
+            <w:pPr>
+              <w:jc w:val="center"/>
+            </w:pPr>
+            <w:r>
+              <w:lastRenderedPageBreak/>
+              <w:t xml:space="preserve">Xóa sản phẩm được chọn </w:t>
+            </w:r>
+            <w:r>
+              <w:lastRenderedPageBreak/>
+              <w:t>khỏi csdl</w:t>
+            </w:r>
+          </w:p>
+        </w:tc>
+        <w:tc>
+          <w:tcPr>
+            <w:tcW w:w="892" w:type="dxa"/>
+          </w:tcPr>
+          <w:p>
+            <w:pPr>
+              <w:jc w:val="center"/>
+            </w:pPr>
+          </w:p>
+        </w:tc>
+      </w:tr>
+      <w:tr>
+        <w:trPr>
+          <w:trHeight w:val="390"/>
+        </w:trPr>
+        <w:tc>
+          <w:tcPr>
+            <w:tcW w:w="887" w:type="dxa"/>
+          </w:tcPr>
+          <w:p>
+            <w:pPr>
+              <w:jc w:val="center"/>
+            </w:pPr>
+            <w:r>
+              <w:t>12</w:t>
+            </w:r>
+          </w:p>
+        </w:tc>
+        <w:tc>
+          <w:tcPr>
+            <w:tcW w:w="2396" w:type="dxa"/>
+          </w:tcPr>
+          <w:p>
+            <w:pPr>
+              <w:jc w:val="center"/>
+            </w:pPr>
+            <w:r>
+              <w:t>suaSanPham</w:t>
+            </w:r>
+          </w:p>
+        </w:tc>
+        <w:tc>
+          <w:tcPr>
+            <w:tcW w:w="1566" w:type="dxa"/>
+          </w:tcPr>
+          <w:p>
+            <w:pPr>
+              <w:jc w:val="center"/>
+            </w:pPr>
+            <w:r>
+              <w:t xml:space="preserve">String sp, </w:t>
+            </w:r>
+          </w:p>
+          <w:p>
+            <w:pPr>
+              <w:jc w:val="center"/>
+            </w:pPr>
+            <w:r>
+              <w:t>SanPham spMoi</w:t>
+            </w:r>
+          </w:p>
+        </w:tc>
+        <w:tc>
+          <w:tcPr>
+            <w:tcW w:w="1211" w:type="dxa"/>
+          </w:tcPr>
+          <w:p>
+            <w:pPr>
+              <w:jc w:val="center"/>
+            </w:pPr>
+            <w:r>
+              <w:t>True/false</w:t>
+            </w:r>
+          </w:p>
+        </w:tc>
+        <w:tc>
+          <w:tcPr>
+            <w:tcW w:w="1201" w:type="dxa"/>
+          </w:tcPr>
+          <w:p>
+            <w:pPr>
+              <w:jc w:val="center"/>
+            </w:pPr>
+            <w:r>
+              <w:t>Chạy câu lệnh sql để sửa dòng dữ liệu có mã tương ứng trong bảng Sản Phẩm</w:t>
+            </w:r>
+          </w:p>
+        </w:tc>
+        <w:tc>
+          <w:tcPr>
+            <w:tcW w:w="1014" w:type="dxa"/>
+          </w:tcPr>
+          <w:p>
+            <w:pPr>
+              <w:jc w:val="center"/>
+            </w:pPr>
+            <w:r>
+              <w:t>Sửa sản phẩm được chọn</w:t>
+            </w:r>
+          </w:p>
+        </w:tc>
+        <w:tc>
+          <w:tcPr>
+            <w:tcW w:w="892" w:type="dxa"/>
+          </w:tcPr>
+          <w:p>
+            <w:pPr>
+              <w:jc w:val="center"/>
+            </w:pPr>
+          </w:p>
+        </w:tc>
+      </w:tr>
+      <w:tr>
+        <w:trPr>
+          <w:trHeight w:val="390"/>
+        </w:trPr>
+        <w:tc>
+          <w:tcPr>
+            <w:tcW w:w="887" w:type="dxa"/>
+          </w:tcPr>
+          <w:p>
+            <w:pPr>
+              <w:jc w:val="center"/>
+            </w:pPr>
+            <w:r>
+              <w:t>13</w:t>
+            </w:r>
+          </w:p>
+        </w:tc>
+        <w:tc>
+          <w:tcPr>
+            <w:tcW w:w="2396" w:type="dxa"/>
+          </w:tcPr>
+          <w:p>
+            <w:pPr>
+              <w:jc w:val="center"/>
+            </w:pPr>
+            <w:r>
+              <w:t>themDatHang</w:t>
+            </w:r>
+          </w:p>
+        </w:tc>
+        <w:tc>
+          <w:tcPr>
+            <w:tcW w:w="1566" w:type="dxa"/>
+          </w:tcPr>
+          <w:p>
+            <w:pPr>
+              <w:jc w:val="center"/>
+            </w:pPr>
+            <w:r>
+              <w:t>DatHang</w:t>
+            </w:r>
+            <w:r>
+              <w:t>[]</w:t>
+            </w:r>
+            <w:r>
+              <w:t xml:space="preserve"> dh</w:t>
+            </w:r>
+          </w:p>
+        </w:tc>
+        <w:tc>
+          <w:tcPr>
+            <w:tcW w:w="1211" w:type="dxa"/>
+          </w:tcPr>
+          <w:p>
+            <w:pPr>
+              <w:jc w:val="center"/>
+            </w:pPr>
+            <w:r>
+              <w:t>True/false</w:t>
+            </w:r>
+          </w:p>
+        </w:tc>
+        <w:tc>
+          <w:tcPr>
+            <w:tcW w:w="1201" w:type="dxa"/>
+          </w:tcPr>
+          <w:p>
+            <w:pPr>
+              <w:jc w:val="center"/>
+            </w:pPr>
+            <w:r>
+              <w:t>Lấy giá trị của dh để lưu vào csdl</w:t>
+            </w:r>
+          </w:p>
+        </w:tc>
+        <w:tc>
+          <w:tcPr>
+            <w:tcW w:w="1014" w:type="dxa"/>
+          </w:tcPr>
+          <w:p>
+            <w:pPr>
+              <w:jc w:val="center"/>
+            </w:pPr>
+            <w:r>
+              <w:t>Thêm đơn đặt hàng mới</w:t>
+            </w:r>
+          </w:p>
+        </w:tc>
+        <w:tc>
+          <w:tcPr>
+            <w:tcW w:w="892" w:type="dxa"/>
+          </w:tcPr>
+          <w:p>
+            <w:pPr>
+              <w:jc w:val="center"/>
+            </w:pPr>
+          </w:p>
+        </w:tc>
+      </w:tr>
+      <w:tr>
+        <w:trPr>
+          <w:trHeight w:val="390"/>
+        </w:trPr>
+        <w:tc>
+          <w:tcPr>
+            <w:tcW w:w="887" w:type="dxa"/>
+          </w:tcPr>
+          <w:p>
+            <w:pPr>
+              <w:jc w:val="center"/>
+            </w:pPr>
+            <w:r>
+              <w:t>14</w:t>
+            </w:r>
+          </w:p>
+        </w:tc>
+        <w:tc>
+          <w:tcPr>
+            <w:tcW w:w="2396" w:type="dxa"/>
+          </w:tcPr>
+          <w:p>
+            <w:pPr>
+              <w:jc w:val="center"/>
+            </w:pPr>
+            <w:r>
+              <w:t>suaDatHang</w:t>
+            </w:r>
+          </w:p>
+        </w:tc>
+        <w:tc>
+          <w:tcPr>
+            <w:tcW w:w="1566" w:type="dxa"/>
+          </w:tcPr>
+          <w:p>
+            <w:pPr>
+              <w:jc w:val="center"/>
+            </w:pPr>
+            <w:r>
+              <w:t>String dh,</w:t>
+            </w:r>
+          </w:p>
+          <w:p>
+            <w:pPr>
+              <w:jc w:val="center"/>
+            </w:pPr>
+            <w:r>
+              <w:t>DatHang dhm</w:t>
+            </w:r>
+          </w:p>
+        </w:tc>
+        <w:tc>
+          <w:tcPr>
+            <w:tcW w:w="1211" w:type="dxa"/>
+          </w:tcPr>
+          <w:p>
+            <w:pPr>
+              <w:jc w:val="center"/>
+            </w:pPr>
+            <w:r>
+              <w:t>True/false</w:t>
+            </w:r>
+          </w:p>
+        </w:tc>
+        <w:tc>
+          <w:tcPr>
+            <w:tcW w:w="1201" w:type="dxa"/>
+          </w:tcPr>
+          <w:p>
+            <w:pPr>
+              <w:jc w:val="center"/>
+            </w:pPr>
+            <w:r>
+              <w:t>Chạy câu lệnh sql để sửa dòng dữ liệu có mã tương ứng trong bảng Đặt Hàng</w:t>
+            </w:r>
+          </w:p>
+        </w:tc>
+        <w:tc>
+          <w:tcPr>
+            <w:tcW w:w="1014" w:type="dxa"/>
+          </w:tcPr>
+          <w:p>
+            <w:pPr>
+              <w:jc w:val="center"/>
+            </w:pPr>
+            <w:r>
+              <w:t>Sửa thông tin đơn đặt hàng</w:t>
+            </w:r>
+          </w:p>
+        </w:tc>
+        <w:tc>
+          <w:tcPr>
+            <w:tcW w:w="892" w:type="dxa"/>
+          </w:tcPr>
+          <w:p>
+            <w:pPr>
+              <w:jc w:val="center"/>
+            </w:pPr>
+          </w:p>
+        </w:tc>
+      </w:tr>
+      <w:tr>
+        <w:trPr>
+          <w:trHeight w:val="390"/>
+        </w:trPr>
+        <w:tc>
+          <w:tcPr>
+            <w:tcW w:w="887" w:type="dxa"/>
+          </w:tcPr>
+          <w:p>
+            <w:pPr>
+              <w:jc w:val="center"/>
+            </w:pPr>
+            <w:r>
+              <w:t>15</w:t>
+            </w:r>
+          </w:p>
+        </w:tc>
+        <w:tc>
+          <w:tcPr>
+            <w:tcW w:w="2396" w:type="dxa"/>
+          </w:tcPr>
+          <w:p>
+            <w:pPr>
+              <w:jc w:val="center"/>
+            </w:pPr>
+            <w:r>
+              <w:t>xoaDatHang</w:t>
+            </w:r>
+          </w:p>
+        </w:tc>
+        <w:tc>
+          <w:tcPr>
+            <w:tcW w:w="1566" w:type="dxa"/>
+          </w:tcPr>
+          <w:p>
+            <w:pPr>
+              <w:jc w:val="center"/>
+            </w:pPr>
+            <w:r>
+              <w:t>String madh</w:t>
+            </w:r>
+          </w:p>
+        </w:tc>
+        <w:tc>
+          <w:tcPr>
+            <w:tcW w:w="1211" w:type="dxa"/>
+          </w:tcPr>
+          <w:p>
+            <w:pPr>
+              <w:jc w:val="center"/>
+            </w:pPr>
+            <w:r>
+              <w:t>True/false</w:t>
+            </w:r>
+          </w:p>
+        </w:tc>
+        <w:tc>
+          <w:tcPr>
+            <w:tcW w:w="1201" w:type="dxa"/>
+          </w:tcPr>
+          <w:p>
+            <w:pPr>
+              <w:jc w:val="center"/>
+            </w:pPr>
+            <w:r>
+              <w:t>Chạy câu lệnh sql để xóa dòng dữ liệu có mã tương ứng trong bảng Đặt Hàng</w:t>
+            </w:r>
+          </w:p>
+        </w:tc>
+        <w:tc>
+          <w:tcPr>
+            <w:tcW w:w="1014" w:type="dxa"/>
+          </w:tcPr>
+          <w:p>
+            <w:pPr>
+              <w:jc w:val="center"/>
+            </w:pPr>
+            <w:r>
+              <w:t>Xóa thông tin đơn đặt hàng</w:t>
+            </w:r>
+          </w:p>
+        </w:tc>
+        <w:tc>
+          <w:tcPr>
+            <w:tcW w:w="892" w:type="dxa"/>
+          </w:tcPr>
+          <w:p>
+            <w:pPr>
+              <w:jc w:val="center"/>
+            </w:pPr>
+          </w:p>
+        </w:tc>
+      </w:tr>
+      <w:tr>
+        <w:trPr>
+          <w:trHeight w:val="390"/>
+        </w:trPr>
+        <w:tc>
+          <w:tcPr>
+            <w:tcW w:w="887" w:type="dxa"/>
+          </w:tcPr>
+          <w:p>
+            <w:pPr>
+              <w:jc w:val="center"/>
+            </w:pPr>
+            <w:r>
+              <w:t>16</w:t>
+            </w:r>
+          </w:p>
+        </w:tc>
+        <w:tc>
+          <w:tcPr>
+            <w:tcW w:w="2396" w:type="dxa"/>
+          </w:tcPr>
+          <w:p>
+            <w:pPr>
+              <w:jc w:val="center"/>
+            </w:pPr>
+            <w:r>
+              <w:t>themPhieuThu</w:t>
+            </w:r>
+          </w:p>
+        </w:tc>
+        <w:tc>
+          <w:tcPr>
+            <w:tcW w:w="1566" w:type="dxa"/>
+          </w:tcPr>
+          <w:p>
+            <w:pPr>
+              <w:jc w:val="center"/>
+            </w:pPr>
+            <w:r>
+              <w:t>PhieuThu</w:t>
+            </w:r>
+            <w:r>
+              <w:t>[]</w:t>
+            </w:r>
+            <w:r>
+              <w:t xml:space="preserve"> pt</w:t>
+            </w:r>
+          </w:p>
+        </w:tc>
+        <w:tc>
+          <w:tcPr>
+            <w:tcW w:w="1211" w:type="dxa"/>
+          </w:tcPr>
+          <w:p>
+            <w:pPr>
+              <w:jc w:val="center"/>
+            </w:pPr>
+            <w:r>
+              <w:t>True/false</w:t>
+            </w:r>
+          </w:p>
+        </w:tc>
+        <w:tc>
+          <w:tcPr>
+            <w:tcW w:w="1201" w:type="dxa"/>
+          </w:tcPr>
+          <w:p>
+            <w:pPr>
+              <w:jc w:val="center"/>
+            </w:pPr>
+            <w:r>
+              <w:t>Chạy câu lệnh sql để thêm dòng dữ liệu trong bảng Phiếu thu</w:t>
+            </w:r>
+          </w:p>
+        </w:tc>
+        <w:tc>
+          <w:tcPr>
+            <w:tcW w:w="1014" w:type="dxa"/>
+          </w:tcPr>
+          <w:p>
+            <w:r>
+              <w:t>Tạo phiếu thu mới</w:t>
+            </w:r>
+          </w:p>
+        </w:tc>
+        <w:tc>
+          <w:tcPr>
+            <w:tcW w:w="892" w:type="dxa"/>
+          </w:tcPr>
+          <w:p>
+            <w:pPr>
+              <w:jc w:val="center"/>
+            </w:pPr>
+          </w:p>
+        </w:tc>
+      </w:tr>
+      <w:tr>
+        <w:trPr>
+          <w:trHeight w:val="390"/>
+        </w:trPr>
+        <w:tc>
+          <w:tcPr>
+            <w:tcW w:w="887" w:type="dxa"/>
+          </w:tcPr>
+          <w:p>
+            <w:pPr>
+              <w:jc w:val="center"/>
+            </w:pPr>
+            <w:r>
+              <w:t>17</w:t>
+            </w:r>
+          </w:p>
+        </w:tc>
+        <w:tc>
+          <w:tcPr>
+            <w:tcW w:w="2396" w:type="dxa"/>
+          </w:tcPr>
+          <w:p>
+            <w:pPr>
+              <w:jc w:val="center"/>
+            </w:pPr>
+            <w:r>
+              <w:t>suaPhieuThu</w:t>
+            </w:r>
+          </w:p>
+        </w:tc>
+        <w:tc>
+          <w:tcPr>
+            <w:tcW w:w="1566" w:type="dxa"/>
+          </w:tcPr>
+          <w:p>
+            <w:pPr>
+              <w:jc w:val="center"/>
+            </w:pPr>
+            <w:r>
+              <w:t>String maPT,</w:t>
+            </w:r>
+          </w:p>
+          <w:p>
+            <w:pPr>
+              <w:jc w:val="center"/>
+            </w:pPr>
+            <w:r>
+              <w:t>PhieuThu ptm</w:t>
+            </w:r>
+          </w:p>
+        </w:tc>
+        <w:tc>
+          <w:tcPr>
+            <w:tcW w:w="1211" w:type="dxa"/>
+          </w:tcPr>
+          <w:p>
+            <w:pPr>
+              <w:jc w:val="center"/>
+            </w:pPr>
+            <w:r>
+              <w:t>True/false</w:t>
+            </w:r>
+          </w:p>
+        </w:tc>
+        <w:tc>
+          <w:tcPr>
+            <w:tcW w:w="1201" w:type="dxa"/>
+          </w:tcPr>
+          <w:p>
+            <w:pPr>
+              <w:jc w:val="center"/>
+            </w:pPr>
+            <w:r>
+              <w:t>Chạy câu lệnh sql để sửa dòng dữ liệu có mã tương ứng trong bảng Phiếu Thu</w:t>
+            </w:r>
+          </w:p>
+        </w:tc>
+        <w:tc>
+          <w:tcPr>
+            <w:tcW w:w="1014" w:type="dxa"/>
+          </w:tcPr>
+          <w:p>
+            <w:r>
+              <w:t>Sửa thông tin phiếu thu</w:t>
+            </w:r>
+          </w:p>
+        </w:tc>
+        <w:tc>
+          <w:tcPr>
+            <w:tcW w:w="892" w:type="dxa"/>
+          </w:tcPr>
+          <w:p>
+            <w:pPr>
+              <w:jc w:val="center"/>
+            </w:pPr>
+          </w:p>
+        </w:tc>
+      </w:tr>
+      <w:tr>
+        <w:trPr>
+          <w:trHeight w:val="390"/>
+        </w:trPr>
+        <w:tc>
+          <w:tcPr>
+            <w:tcW w:w="887" w:type="dxa"/>
+          </w:tcPr>
+          <w:p>
+            <w:pPr>
+              <w:jc w:val="center"/>
+            </w:pPr>
+            <w:r>
+              <w:lastRenderedPageBreak/>
+              <w:t>18</w:t>
+            </w:r>
+          </w:p>
+        </w:tc>
+        <w:tc>
+          <w:tcPr>
+            <w:tcW w:w="2396" w:type="dxa"/>
+          </w:tcPr>
+          <w:p>
+            <w:pPr>
+              <w:jc w:val="center"/>
+            </w:pPr>
+            <w:r>
+              <w:t>xoaPhieuThu</w:t>
+            </w:r>
+          </w:p>
+        </w:tc>
+        <w:tc>
+          <w:tcPr>
+            <w:tcW w:w="1566" w:type="dxa"/>
+          </w:tcPr>
+          <w:p>
+            <w:pPr>
+              <w:jc w:val="center"/>
+            </w:pPr>
+            <w:r>
+              <w:t>String mapt</w:t>
+            </w:r>
+          </w:p>
+        </w:tc>
+        <w:tc>
+          <w:tcPr>
+            <w:tcW w:w="1211" w:type="dxa"/>
+          </w:tcPr>
+          <w:p>
+            <w:pPr>
+              <w:jc w:val="center"/>
+            </w:pPr>
+            <w:r>
+              <w:t>True/false</w:t>
+            </w:r>
+          </w:p>
+        </w:tc>
+        <w:tc>
+          <w:tcPr>
+            <w:tcW w:w="1201" w:type="dxa"/>
+          </w:tcPr>
+          <w:p>
+            <w:pPr>
+              <w:jc w:val="center"/>
+            </w:pPr>
+            <w:r>
+              <w:t>Chạy câu lệnh sql để xóa dòng dữ liệu có mã tương ứng trong bảng Phiếu Thu</w:t>
+            </w:r>
+          </w:p>
+        </w:tc>
+        <w:tc>
+          <w:tcPr>
+            <w:tcW w:w="1014" w:type="dxa"/>
+          </w:tcPr>
+          <w:p>
+            <w:r>
+              <w:t>Xóa phiếu thu</w:t>
+            </w:r>
+          </w:p>
+        </w:tc>
+        <w:tc>
+          <w:tcPr>
+            <w:tcW w:w="892" w:type="dxa"/>
+          </w:tcPr>
+          <w:p>
+            <w:pPr>
+              <w:jc w:val="center"/>
+            </w:pPr>
+          </w:p>
+        </w:tc>
+      </w:tr>
+      <w:tr>
+        <w:trPr>
+          <w:trHeight w:val="390"/>
+        </w:trPr>
+        <w:tc>
+          <w:tcPr>
+            <w:tcW w:w="887" w:type="dxa"/>
+          </w:tcPr>
+          <w:p>
+            <w:pPr>
+              <w:jc w:val="center"/>
+            </w:pPr>
+            <w:r>
+              <w:t>19</w:t>
+            </w:r>
+          </w:p>
+        </w:tc>
+        <w:tc>
+          <w:tcPr>
+            <w:tcW w:w="2396" w:type="dxa"/>
+          </w:tcPr>
+          <w:p>
+            <w:pPr>
+              <w:jc w:val="center"/>
+            </w:pPr>
+            <w:r>
+              <w:t>themPhieuChi</w:t>
+            </w:r>
+          </w:p>
+        </w:tc>
+        <w:tc>
+          <w:tcPr>
+            <w:tcW w:w="1566" w:type="dxa"/>
+          </w:tcPr>
+          <w:p>
+            <w:pPr>
+              <w:jc w:val="center"/>
+            </w:pPr>
+            <w:r>
+              <w:t>PhieuChi</w:t>
+            </w:r>
+            <w:r>
+              <w:t>[]</w:t>
+            </w:r>
+            <w:r>
+              <w:t xml:space="preserve"> pc</w:t>
+            </w:r>
+          </w:p>
+        </w:tc>
+        <w:tc>
+          <w:tcPr>
+            <w:tcW w:w="1211" w:type="dxa"/>
+          </w:tcPr>
+          <w:p>
+            <w:pPr>
+              <w:jc w:val="center"/>
+            </w:pPr>
+            <w:r>
+              <w:t>True/false</w:t>
+            </w:r>
+          </w:p>
+        </w:tc>
+        <w:tc>
+          <w:tcPr>
+            <w:tcW w:w="1201" w:type="dxa"/>
+          </w:tcPr>
+          <w:p>
+            <w:pPr>
+              <w:jc w:val="center"/>
+            </w:pPr>
+            <w:r>
+              <w:t>Chạy câu lệnh sql để thêm dòng dữ liệu trong bảng Phiếu Chi</w:t>
+            </w:r>
+          </w:p>
+        </w:tc>
+        <w:tc>
+          <w:tcPr>
+            <w:tcW w:w="1014" w:type="dxa"/>
+          </w:tcPr>
+          <w:p>
+            <w:r>
+              <w:t>Tạo phiếu chi mới</w:t>
+            </w:r>
+          </w:p>
+        </w:tc>
+        <w:tc>
+          <w:tcPr>
+            <w:tcW w:w="892" w:type="dxa"/>
+          </w:tcPr>
+          <w:p>
+            <w:pPr>
+              <w:jc w:val="center"/>
+            </w:pPr>
+          </w:p>
+        </w:tc>
+      </w:tr>
+      <w:tr>
+        <w:trPr>
+          <w:trHeight w:val="390"/>
+        </w:trPr>
+        <w:tc>
+          <w:tcPr>
+            <w:tcW w:w="887" w:type="dxa"/>
+          </w:tcPr>
+          <w:p>
+            <w:pPr>
+              <w:jc w:val="center"/>
+            </w:pPr>
+            <w:r>
+              <w:t>20</w:t>
+            </w:r>
+          </w:p>
+        </w:tc>
+        <w:tc>
+          <w:tcPr>
+            <w:tcW w:w="2396" w:type="dxa"/>
+          </w:tcPr>
+          <w:p>
+            <w:pPr>
+              <w:jc w:val="center"/>
+            </w:pPr>
+            <w:r>
+              <w:t>suaPhieuChi</w:t>
+            </w:r>
+          </w:p>
+        </w:tc>
+        <w:tc>
+          <w:tcPr>
+            <w:tcW w:w="1566" w:type="dxa"/>
+          </w:tcPr>
+          <w:p>
+            <w:pPr>
+              <w:jc w:val="center"/>
+            </w:pPr>
+            <w:r>
+              <w:t>String pc,</w:t>
+            </w:r>
+          </w:p>
+          <w:p>
+            <w:pPr>
+              <w:jc w:val="center"/>
+            </w:pPr>
+            <w:r>
+              <w:t>PhieuChi pcm</w:t>
+            </w:r>
+          </w:p>
+        </w:tc>
+        <w:tc>
+          <w:tcPr>
+            <w:tcW w:w="1211" w:type="dxa"/>
+          </w:tcPr>
+          <w:p>
+            <w:pPr>
+              <w:jc w:val="center"/>
+            </w:pPr>
+            <w:r>
+              <w:t>True/false</w:t>
+            </w:r>
+          </w:p>
+        </w:tc>
+        <w:tc>
+          <w:tcPr>
+            <w:tcW w:w="1201" w:type="dxa"/>
+          </w:tcPr>
+          <w:p>
+            <w:pPr>
+              <w:jc w:val="center"/>
+            </w:pPr>
+            <w:r>
+              <w:t>Chạy câu lệnh sql để sửa dòng dữ liệu có mã tương ứng trong bảng Phiếu Chi</w:t>
+            </w:r>
+          </w:p>
+        </w:tc>
+        <w:tc>
+          <w:tcPr>
+            <w:tcW w:w="1014" w:type="dxa"/>
+          </w:tcPr>
+          <w:p>
+            <w:r>
+              <w:t>Sửa thông tin phiếu chi</w:t>
+            </w:r>
+          </w:p>
+        </w:tc>
+        <w:tc>
+          <w:tcPr>
+            <w:tcW w:w="892" w:type="dxa"/>
+          </w:tcPr>
+          <w:p>
+            <w:pPr>
+              <w:jc w:val="center"/>
+            </w:pPr>
+          </w:p>
+        </w:tc>
+      </w:tr>
+      <w:tr>
+        <w:trPr>
+          <w:trHeight w:val="390"/>
+        </w:trPr>
+        <w:tc>
+          <w:tcPr>
+            <w:tcW w:w="887" w:type="dxa"/>
+          </w:tcPr>
+          <w:p>
+            <w:pPr>
+              <w:jc w:val="center"/>
+            </w:pPr>
+            <w:r>
+              <w:t>21</w:t>
+            </w:r>
+          </w:p>
+        </w:tc>
+        <w:tc>
+          <w:tcPr>
+            <w:tcW w:w="2396" w:type="dxa"/>
+          </w:tcPr>
+          <w:p>
+            <w:pPr>
+              <w:jc w:val="center"/>
+            </w:pPr>
+            <w:r>
+              <w:t>xoaPhieuChi</w:t>
+            </w:r>
+          </w:p>
+        </w:tc>
+        <w:tc>
+          <w:tcPr>
+            <w:tcW w:w="1566" w:type="dxa"/>
+          </w:tcPr>
+          <w:p>
+            <w:pPr>
+              <w:jc w:val="center"/>
+            </w:pPr>
+            <w:r>
+              <w:t>String mapc</w:t>
+            </w:r>
+          </w:p>
+        </w:tc>
+        <w:tc>
+          <w:tcPr>
+            <w:tcW w:w="1211" w:type="dxa"/>
+          </w:tcPr>
+          <w:p>
+            <w:pPr>
+              <w:jc w:val="center"/>
+            </w:pPr>
+            <w:r>
+              <w:t>True/false</w:t>
+            </w:r>
+          </w:p>
+        </w:tc>
+        <w:tc>
+          <w:tcPr>
+            <w:tcW w:w="1201" w:type="dxa"/>
+          </w:tcPr>
+          <w:p>
+            <w:pPr>
+              <w:jc w:val="center"/>
+            </w:pPr>
+            <w:r>
+              <w:t>Chạy câu lệnh sql để xóa dòng dữ liệu có mã tương ứng trong bảng Phiếu Chi</w:t>
+            </w:r>
+          </w:p>
+        </w:tc>
+        <w:tc>
+          <w:tcPr>
+            <w:tcW w:w="1014" w:type="dxa"/>
+          </w:tcPr>
+          <w:p>
+            <w:r>
+              <w:t>Xóa thông tin phiếu chi</w:t>
+            </w:r>
+          </w:p>
+        </w:tc>
+        <w:tc>
+          <w:tcPr>
+            <w:tcW w:w="892" w:type="dxa"/>
+          </w:tcPr>
+          <w:p>
+            <w:pPr>
+              <w:jc w:val="center"/>
+            </w:pPr>
+          </w:p>
+        </w:tc>
+      </w:tr>
+      <w:tr>
+        <w:trPr>
+          <w:trHeight w:val="390"/>
+        </w:trPr>
+        <w:tc>
+          <w:tcPr>
+            <w:tcW w:w="887" w:type="dxa"/>
+          </w:tcPr>
+          <w:p>
+            <w:pPr>
+              <w:jc w:val="center"/>
+            </w:pPr>
+            <w:r>
+              <w:t>22</w:t>
+            </w:r>
+          </w:p>
+        </w:tc>
+        <w:tc>
+          <w:tcPr>
+            <w:tcW w:w="2396" w:type="dxa"/>
+          </w:tcPr>
+          <w:p>
+            <w:pPr>
+              <w:jc w:val="center"/>
+            </w:pPr>
+            <w:r>
+              <w:t>themPhieuNhap</w:t>
+            </w:r>
+          </w:p>
+        </w:tc>
+        <w:tc>
+          <w:tcPr>
+            <w:tcW w:w="1566" w:type="dxa"/>
+          </w:tcPr>
+          <w:p>
+            <w:pPr>
+              <w:jc w:val="center"/>
+            </w:pPr>
+            <w:r>
+              <w:t>ChiTietPhieuNhap[] ct</w:t>
+            </w:r>
+          </w:p>
+        </w:tc>
+        <w:tc>
+          <w:tcPr>
+            <w:tcW w:w="1211" w:type="dxa"/>
+          </w:tcPr>
+          <w:p>
+            <w:pPr>
+              <w:jc w:val="center"/>
+            </w:pPr>
+            <w:r>
+              <w:t>True/false</w:t>
+            </w:r>
+          </w:p>
+        </w:tc>
+        <w:tc>
+          <w:tcPr>
+            <w:tcW w:w="1201" w:type="dxa"/>
+          </w:tcPr>
+          <w:p>
+            <w:pPr>
+              <w:jc w:val="center"/>
+            </w:pPr>
+            <w:r>
+              <w:t>Chạy câu lệnh sql để thêm Phiếu nhập</w:t>
+            </w:r>
+          </w:p>
+        </w:tc>
+        <w:tc>
+          <w:tcPr>
+            <w:tcW w:w="1014" w:type="dxa"/>
+          </w:tcPr>
+          <w:p>
+            <w:r>
+              <w:t>Tạo phiếu nhập mới</w:t>
+            </w:r>
+          </w:p>
+        </w:tc>
+        <w:tc>
+          <w:tcPr>
+            <w:tcW w:w="892" w:type="dxa"/>
+          </w:tcPr>
+          <w:p>
+            <w:pPr>
+              <w:jc w:val="center"/>
+            </w:pPr>
+          </w:p>
+        </w:tc>
+      </w:tr>
+      <w:tr>
+        <w:trPr>
+          <w:trHeight w:val="390"/>
+        </w:trPr>
+        <w:tc>
+          <w:tcPr>
+            <w:tcW w:w="887" w:type="dxa"/>
+          </w:tcPr>
+          <w:p>
+            <w:pPr>
+              <w:jc w:val="center"/>
+            </w:pPr>
+            <w:r>
+              <w:t>23</w:t>
+            </w:r>
+          </w:p>
+        </w:tc>
+        <w:tc>
+          <w:tcPr>
+            <w:tcW w:w="2396" w:type="dxa"/>
+          </w:tcPr>
+          <w:p>
+            <w:pPr>
+              <w:jc w:val="center"/>
+            </w:pPr>
+            <w:r>
+              <w:t>suaPhieuNhap</w:t>
+            </w:r>
+          </w:p>
+        </w:tc>
+        <w:tc>
+          <w:tcPr>
+            <w:tcW w:w="1566" w:type="dxa"/>
+          </w:tcPr>
+          <w:p>
+            <w:pPr>
+              <w:jc w:val="center"/>
+            </w:pPr>
+            <w:r>
+              <w:t>String mapn,</w:t>
+            </w:r>
+          </w:p>
+          <w:p>
+            <w:pPr>
+              <w:jc w:val="center"/>
+            </w:pPr>
+            <w:r>
+              <w:t>PhieuNhap pnm</w:t>
+            </w:r>
+          </w:p>
+        </w:tc>
+        <w:tc>
+          <w:tcPr>
+            <w:tcW w:w="1211" w:type="dxa"/>
+          </w:tcPr>
+          <w:p>
+            <w:pPr>
+              <w:jc w:val="center"/>
+            </w:pPr>
+            <w:r>
+              <w:t>True/false</w:t>
+            </w:r>
+          </w:p>
+        </w:tc>
+        <w:tc>
+          <w:tcPr>
+            <w:tcW w:w="1201" w:type="dxa"/>
+          </w:tcPr>
+          <w:p>
+            <w:pPr>
+              <w:jc w:val="center"/>
+            </w:pPr>
+            <w:r>
+              <w:t>Chạy câu lệnh sql để sửa dòng dữ liệu có mã tương ứng trong bảng Phiếu Nhập</w:t>
+            </w:r>
+          </w:p>
+        </w:tc>
+        <w:tc>
+          <w:tcPr>
+            <w:tcW w:w="1014" w:type="dxa"/>
+          </w:tcPr>
+          <w:p>
+            <w:r>
+              <w:t>Sửa thông tin phiếu nhập</w:t>
+            </w:r>
+          </w:p>
+        </w:tc>
+        <w:tc>
+          <w:tcPr>
+            <w:tcW w:w="892" w:type="dxa"/>
+          </w:tcPr>
+          <w:p>
+            <w:pPr>
+              <w:jc w:val="center"/>
+            </w:pPr>
+          </w:p>
+        </w:tc>
+      </w:tr>
+      <w:tr>
+        <w:trPr>
+          <w:trHeight w:val="390"/>
+        </w:trPr>
+        <w:tc>
+          <w:tcPr>
+            <w:tcW w:w="887" w:type="dxa"/>
+          </w:tcPr>
+          <w:p>
+            <w:pPr>
+              <w:jc w:val="center"/>
+            </w:pPr>
+            <w:r>
+              <w:t>24</w:t>
+            </w:r>
+          </w:p>
+        </w:tc>
+        <w:tc>
+          <w:tcPr>
+            <w:tcW w:w="2396" w:type="dxa"/>
+          </w:tcPr>
+          <w:p>
+            <w:pPr>
+              <w:jc w:val="center"/>
+            </w:pPr>
+            <w:r>
+              <w:t>xoaPhieuNhap</w:t>
+            </w:r>
+          </w:p>
+        </w:tc>
+        <w:tc>
+          <w:tcPr>
+            <w:tcW w:w="1566" w:type="dxa"/>
+          </w:tcPr>
+          <w:p>
+            <w:pPr>
+              <w:jc w:val="center"/>
+            </w:pPr>
+            <w:r>
+              <w:t>String mapn</w:t>
+            </w:r>
+          </w:p>
+        </w:tc>
+        <w:tc>
+          <w:tcPr>
+            <w:tcW w:w="1211" w:type="dxa"/>
+          </w:tcPr>
+          <w:p>
+            <w:pPr>
+              <w:jc w:val="center"/>
+            </w:pPr>
+            <w:r>
+              <w:t>True/false</w:t>
+            </w:r>
+          </w:p>
+        </w:tc>
+        <w:tc>
+          <w:tcPr>
+            <w:tcW w:w="1201" w:type="dxa"/>
+          </w:tcPr>
+          <w:p>
+            <w:pPr>
+              <w:jc w:val="center"/>
+            </w:pPr>
+            <w:r>
+              <w:t xml:space="preserve">Chạy câu lệnh sql để xóa dòng dữ </w:t>
+            </w:r>
+            <w:r>
+              <w:lastRenderedPageBreak/>
+              <w:t>liệu có mã tương ứng trong bảng Phiếu Nhập</w:t>
+            </w:r>
+          </w:p>
+        </w:tc>
+        <w:tc>
+          <w:tcPr>
+            <w:tcW w:w="1014" w:type="dxa"/>
+          </w:tcPr>
+          <w:p>
+            <w:r>
+              <w:lastRenderedPageBreak/>
+              <w:t xml:space="preserve">Xóa thông tin </w:t>
+            </w:r>
+            <w:r>
+              <w:lastRenderedPageBreak/>
+              <w:t>phiếu nhập</w:t>
+            </w:r>
+          </w:p>
+        </w:tc>
+        <w:tc>
+          <w:tcPr>
+            <w:tcW w:w="892" w:type="dxa"/>
+          </w:tcPr>
+          <w:p>
+            <w:pPr>
+              <w:jc w:val="center"/>
+            </w:pPr>
+          </w:p>
+        </w:tc>
+      </w:tr>
+      <w:tr>
+        <w:trPr>
+          <w:trHeight w:val="390"/>
+        </w:trPr>
+        <w:tc>
+          <w:tcPr>
+            <w:tcW w:w="887" w:type="dxa"/>
+          </w:tcPr>
+          <w:p>
+            <w:pPr>
+              <w:jc w:val="center"/>
+            </w:pPr>
+            <w:r>
+              <w:t>25</w:t>
+            </w:r>
+          </w:p>
+        </w:tc>
+        <w:tc>
+          <w:tcPr>
+            <w:tcW w:w="2396" w:type="dxa"/>
+          </w:tcPr>
+          <w:p>
+            <w:pPr>
+              <w:jc w:val="center"/>
+            </w:pPr>
+            <w:r>
+              <w:t>themChiTietPhieuNhap</w:t>
+            </w:r>
+          </w:p>
+        </w:tc>
+        <w:tc>
+          <w:tcPr>
+            <w:tcW w:w="1566" w:type="dxa"/>
+          </w:tcPr>
+          <w:p>
+            <w:r>
+              <w:t>String mapn,</w:t>
+            </w:r>
+          </w:p>
+          <w:p>
+            <w:r>
+              <w:t>String masp,</w:t>
+            </w:r>
+          </w:p>
+          <w:p>
+            <w:r>
+              <w:t>String soLuong</w:t>
+            </w:r>
+          </w:p>
+        </w:tc>
+        <w:tc>
+          <w:tcPr>
+            <w:tcW w:w="1211" w:type="dxa"/>
+          </w:tcPr>
+          <w:p>
+            <w:pPr>
+              <w:jc w:val="center"/>
+            </w:pPr>
+            <w:r>
+              <w:t>True/false</w:t>
+            </w:r>
+          </w:p>
+        </w:tc>
+        <w:tc>
+          <w:tcPr>
+            <w:tcW w:w="1201" w:type="dxa"/>
+          </w:tcPr>
+          <w:p>
+            <w:pPr>
+              <w:jc w:val="center"/>
+            </w:pPr>
+            <w:r>
+              <w:t>Thêm chi tiết cho Phiếu nhập có mã tương ứng</w:t>
+            </w:r>
+          </w:p>
+        </w:tc>
+        <w:tc>
+          <w:tcPr>
+            <w:tcW w:w="1014" w:type="dxa"/>
+          </w:tcPr>
+          <w:p>
+            <w:r>
+              <w:t>Tạo chi tiết phiếu nhập</w:t>
+            </w:r>
+          </w:p>
+        </w:tc>
+        <w:tc>
+          <w:tcPr>
+            <w:tcW w:w="892" w:type="dxa"/>
+          </w:tcPr>
+          <w:p>
+            <w:pPr>
+              <w:jc w:val="center"/>
+            </w:pPr>
+          </w:p>
+        </w:tc>
+      </w:tr>
+      <w:tr>
+        <w:trPr>
+          <w:trHeight w:val="390"/>
+        </w:trPr>
+        <w:tc>
+          <w:tcPr>
+            <w:tcW w:w="887" w:type="dxa"/>
+          </w:tcPr>
+          <w:p>
+            <w:pPr>
+              <w:jc w:val="center"/>
+            </w:pPr>
+            <w:r>
+              <w:t xml:space="preserve">26 </w:t>
+            </w:r>
+          </w:p>
+        </w:tc>
+        <w:tc>
+          <w:tcPr>
+            <w:tcW w:w="2396" w:type="dxa"/>
+          </w:tcPr>
+          <w:p>
+            <w:pPr>
+              <w:jc w:val="center"/>
+            </w:pPr>
+            <w:r>
+              <w:t>suaChiTietPhieuNhap</w:t>
+            </w:r>
+          </w:p>
+        </w:tc>
+        <w:tc>
+          <w:tcPr>
+            <w:tcW w:w="1566" w:type="dxa"/>
+          </w:tcPr>
+          <w:p>
+            <w:r>
+              <w:t>String mactpn,</w:t>
+            </w:r>
+          </w:p>
+          <w:p>
+            <w:r>
+              <w:t>ChiTietPhieuNhap ctpnm</w:t>
+            </w:r>
+          </w:p>
+        </w:tc>
+        <w:tc>
+          <w:tcPr>
+            <w:tcW w:w="1211" w:type="dxa"/>
+          </w:tcPr>
+          <w:p>
+            <w:pPr>
+              <w:jc w:val="center"/>
+            </w:pPr>
+            <w:r>
+              <w:t>True/false</w:t>
+            </w:r>
+          </w:p>
+        </w:tc>
+        <w:tc>
+          <w:tcPr>
+            <w:tcW w:w="1201" w:type="dxa"/>
+          </w:tcPr>
+          <w:p>
+            <w:pPr>
+              <w:jc w:val="center"/>
+            </w:pPr>
+            <w:r>
+              <w:t>Sửa thông tin chi tiết phiếu nhập có mã tương ứng</w:t>
+            </w:r>
+          </w:p>
+        </w:tc>
+        <w:tc>
+          <w:tcPr>
+            <w:tcW w:w="1014" w:type="dxa"/>
+          </w:tcPr>
+          <w:p>
+            <w:r>
+              <w:t>Sửa thông tin chi tiết phiếu nhập</w:t>
+            </w:r>
+          </w:p>
+        </w:tc>
+        <w:tc>
+          <w:tcPr>
+            <w:tcW w:w="892" w:type="dxa"/>
+          </w:tcPr>
+          <w:p>
+            <w:pPr>
+              <w:jc w:val="center"/>
+            </w:pPr>
+          </w:p>
+        </w:tc>
+      </w:tr>
+      <w:tr>
+        <w:trPr>
+          <w:trHeight w:val="390"/>
+        </w:trPr>
+        <w:tc>
+          <w:tcPr>
+            <w:tcW w:w="887" w:type="dxa"/>
+          </w:tcPr>
+          <w:p>
+            <w:pPr>
+              <w:jc w:val="center"/>
+            </w:pPr>
+            <w:r>
+              <w:t>27</w:t>
+            </w:r>
+          </w:p>
+        </w:tc>
+        <w:tc>
+          <w:tcPr>
+            <w:tcW w:w="2396" w:type="dxa"/>
+          </w:tcPr>
+          <w:p>
+            <w:pPr>
+              <w:jc w:val="center"/>
+            </w:pPr>
+            <w:r>
+              <w:t>xoaChiTietPhieuNhap</w:t>
+            </w:r>
+          </w:p>
+        </w:tc>
+        <w:tc>
+          <w:tcPr>
+            <w:tcW w:w="1566" w:type="dxa"/>
+          </w:tcPr>
+          <w:p>
+            <w:r>
+              <w:t>String mactpn</w:t>
+            </w:r>
+          </w:p>
+        </w:tc>
+        <w:tc>
+          <w:tcPr>
+            <w:tcW w:w="1211" w:type="dxa"/>
+          </w:tcPr>
+          <w:p>
+            <w:pPr>
+              <w:jc w:val="center"/>
+            </w:pPr>
+            <w:r>
+              <w:t>True/false</w:t>
+            </w:r>
+          </w:p>
+        </w:tc>
+        <w:tc>
+          <w:tcPr>
+            <w:tcW w:w="1201" w:type="dxa"/>
+          </w:tcPr>
+          <w:p>
+            <w:pPr>
+              <w:jc w:val="center"/>
+            </w:pPr>
+            <w:r>
+              <w:t>Xóa chi tiết phiếu nhập tương ứng</w:t>
+            </w:r>
+          </w:p>
+        </w:tc>
+        <w:tc>
+          <w:tcPr>
+            <w:tcW w:w="1014" w:type="dxa"/>
+          </w:tcPr>
+          <w:p>
+            <w:r>
+              <w:t>Xóa thông tin chi tiết phiếu nhập</w:t>
+            </w:r>
+          </w:p>
+        </w:tc>
+        <w:tc>
+          <w:tcPr>
+            <w:tcW w:w="892" w:type="dxa"/>
           </w:tcPr>
           <w:p>
             <w:pPr>

</xml_diff>